<commit_message>
Add Ian Schoonover Notes
</commit_message>
<xml_diff>
--- a/git notes.docx
+++ b/git notes.docx
@@ -6,6 +6,260 @@
       <w:pPr>
         <w:rPr>
           <w:rFonts w:hint="default"/>
+          <w:b w:val="0"/>
+          <w:bCs w:val="0"/>
+          <w:lang w:val="en-US"/>
+        </w:rPr>
+      </w:pPr>
+      <w:r>
+        <w:rPr>
+          <w:rFonts w:hint="default"/>
+          <w:b/>
+          <w:bCs/>
+          <w:lang w:val="en-US"/>
+        </w:rPr>
+        <w:t xml:space="preserve">Intro: </w:t>
+      </w:r>
+      <w:r>
+        <w:rPr>
+          <w:rFonts w:hint="default"/>
+          <w:b w:val="0"/>
+          <w:bCs w:val="0"/>
+          <w:lang w:val="en-US"/>
+        </w:rPr>
+        <w:t>git is a distributed version control system</w:t>
+      </w:r>
+    </w:p>
+    <w:p>
+      <w:pPr>
+        <w:rPr>
+          <w:rFonts w:hint="default"/>
+          <w:b w:val="0"/>
+          <w:bCs w:val="0"/>
+          <w:lang w:val="en-US"/>
+        </w:rPr>
+      </w:pPr>
+      <w:r>
+        <w:rPr>
+          <w:rFonts w:hint="default"/>
+          <w:b w:val="0"/>
+          <w:bCs w:val="0"/>
+          <w:lang w:val="en-US"/>
+        </w:rPr>
+        <w:t>Mvp = minimum value product</w:t>
+      </w:r>
+    </w:p>
+    <w:p>
+      <w:pPr>
+        <w:rPr>
+          <w:rFonts w:hint="default"/>
+          <w:b w:val="0"/>
+          <w:bCs w:val="0"/>
+          <w:lang w:val="en-US"/>
+        </w:rPr>
+      </w:pPr>
+      <w:r>
+        <w:rPr>
+          <w:rFonts w:hint="default"/>
+          <w:b w:val="0"/>
+          <w:bCs w:val="0"/>
+          <w:lang w:val="en-US"/>
+        </w:rPr>
+        <w:t>Trunk Based Development : we are making branches to make it work</w:t>
+      </w:r>
+    </w:p>
+    <w:p>
+      <w:pPr>
+        <w:rPr>
+          <w:rFonts w:hint="default"/>
+          <w:b w:val="0"/>
+          <w:bCs w:val="0"/>
+          <w:lang w:val="en-US"/>
+        </w:rPr>
+      </w:pPr>
+      <w:r>
+        <w:rPr>
+          <w:rFonts w:hint="default"/>
+          <w:b w:val="0"/>
+          <w:bCs w:val="0"/>
+          <w:lang w:val="en-US"/>
+        </w:rPr>
+        <w:t>We have diff options : github, gitlab, bitbucket</w:t>
+      </w:r>
+    </w:p>
+    <w:p>
+      <w:pPr>
+        <w:rPr>
+          <w:rFonts w:hint="default"/>
+          <w:b w:val="0"/>
+          <w:bCs w:val="0"/>
+          <w:lang w:val="en-US"/>
+        </w:rPr>
+      </w:pPr>
+      <w:r>
+        <w:rPr>
+          <w:rFonts w:hint="default"/>
+          <w:b w:val="0"/>
+          <w:bCs w:val="0"/>
+          <w:lang w:val="en-US"/>
+        </w:rPr>
+        <w:t>If We are working or using github for public repo so its code is available to public but for private repo we have to pay</w:t>
+      </w:r>
+    </w:p>
+    <w:p>
+      <w:pPr>
+        <w:rPr>
+          <w:rFonts w:hint="default"/>
+          <w:b w:val="0"/>
+          <w:bCs w:val="0"/>
+          <w:lang w:val="en-US"/>
+        </w:rPr>
+      </w:pPr>
+      <w:r>
+        <w:rPr>
+          <w:rFonts w:hint="default"/>
+          <w:b w:val="0"/>
+          <w:bCs w:val="0"/>
+          <w:lang w:val="en-US"/>
+        </w:rPr>
+        <w:t>Bitbucket can help us to make our own private repo</w:t>
+      </w:r>
+    </w:p>
+    <w:p>
+      <w:pPr>
+        <w:rPr>
+          <w:rFonts w:hint="default"/>
+          <w:b w:val="0"/>
+          <w:bCs w:val="0"/>
+          <w:lang w:val="en-US"/>
+        </w:rPr>
+      </w:pPr>
+      <w:r>
+        <w:rPr>
+          <w:rFonts w:hint="default"/>
+          <w:b w:val="0"/>
+          <w:bCs w:val="0"/>
+          <w:lang w:val="en-US"/>
+        </w:rPr>
+        <w:t>.md = mark down</w:t>
+      </w:r>
+    </w:p>
+    <w:p>
+      <w:pPr>
+        <w:rPr>
+          <w:rFonts w:hint="default"/>
+          <w:b w:val="0"/>
+          <w:bCs w:val="0"/>
+          <w:lang w:val="en-US"/>
+        </w:rPr>
+      </w:pPr>
+      <w:r>
+        <w:rPr>
+          <w:rFonts w:hint="default"/>
+          <w:b w:val="0"/>
+          <w:bCs w:val="0"/>
+          <w:lang w:val="en-US"/>
+        </w:rPr>
+        <w:t>Git supports all the types of files</w:t>
+      </w:r>
+    </w:p>
+    <w:p>
+      <w:pPr>
+        <w:rPr>
+          <w:rFonts w:hint="default"/>
+          <w:b/>
+          <w:bCs/>
+          <w:lang w:val="en-US"/>
+        </w:rPr>
+      </w:pPr>
+      <w:r>
+        <w:rPr>
+          <w:rFonts w:hint="default"/>
+          <w:b w:val="0"/>
+          <w:bCs w:val="0"/>
+          <w:lang w:val="en-US"/>
+        </w:rPr>
+        <w:t xml:space="preserve">-&gt; ls -a : is used to show all the files including </w:t>
+      </w:r>
+      <w:r>
+        <w:rPr>
+          <w:rFonts w:hint="default"/>
+          <w:b/>
+          <w:bCs/>
+          <w:lang w:val="en-US"/>
+        </w:rPr>
+        <w:t xml:space="preserve">.git </w:t>
+      </w:r>
+    </w:p>
+    <w:p>
+      <w:pPr>
+        <w:rPr>
+          <w:rFonts w:hint="default"/>
+          <w:b w:val="0"/>
+          <w:bCs w:val="0"/>
+          <w:lang w:val="en-US"/>
+        </w:rPr>
+      </w:pPr>
+      <w:r>
+        <w:rPr>
+          <w:rFonts w:hint="default"/>
+          <w:b/>
+          <w:bCs/>
+          <w:lang w:val="en-US"/>
+        </w:rPr>
+        <w:t xml:space="preserve">.git </w:t>
+      </w:r>
+      <w:r>
+        <w:rPr>
+          <w:rFonts w:hint="default"/>
+          <w:b w:val="0"/>
+          <w:bCs w:val="0"/>
+          <w:lang w:val="en-US"/>
+        </w:rPr>
+        <w:t>holds the information to git and helps us to track our files and creating our snapshots</w:t>
+      </w:r>
+    </w:p>
+    <w:p>
+      <w:pPr>
+        <w:rPr>
+          <w:rFonts w:hint="default"/>
+          <w:b w:val="0"/>
+          <w:bCs w:val="0"/>
+          <w:lang w:val="en-US"/>
+        </w:rPr>
+      </w:pPr>
+      <w:r>
+        <w:rPr>
+          <w:rFonts w:hint="default"/>
+          <w:b w:val="0"/>
+          <w:bCs w:val="0"/>
+          <w:lang w:val="en-US"/>
+        </w:rPr>
+        <w:t xml:space="preserve">If there is a dot </w:t>
+      </w:r>
+      <w:r>
+        <w:rPr>
+          <w:rFonts w:hint="default"/>
+          <w:b/>
+          <w:bCs/>
+          <w:lang w:val="en-US"/>
+        </w:rPr>
+        <w:t xml:space="preserve">‘.’ </w:t>
+      </w:r>
+      <w:r>
+        <w:rPr>
+          <w:rFonts w:hint="default"/>
+          <w:b w:val="0"/>
+          <w:bCs w:val="0"/>
+          <w:lang w:val="en-US"/>
+        </w:rPr>
+        <w:t>in front of a directory it means its hidden</w:t>
+      </w:r>
+    </w:p>
+    <w:p>
+      <w:pPr>
+        <w:rPr>
+          <w:rFonts w:hint="default"/>
           <w:lang w:val="en-US"/>
         </w:rPr>
       </w:pPr>
@@ -477,7 +731,26 @@
           <w:bCs w:val="0"/>
           <w:lang w:val="en-US"/>
         </w:rPr>
-        <w:t xml:space="preserve"> : it sends the files of the current folder into the staging area of the current git repo</w:t>
+        <w:t xml:space="preserve"> : it sends the files of the current folder even the hidden files into the staging area of the current git repo</w:t>
+      </w:r>
+    </w:p>
+    <w:p>
+      <w:pPr>
+        <w:rPr>
+          <w:rFonts w:hint="default"/>
+          <w:b w:val="0"/>
+          <w:bCs w:val="0"/>
+          <w:lang w:val="en-US"/>
+        </w:rPr>
+      </w:pPr>
+      <w:r>
+        <w:rPr>
+          <w:rFonts w:hint="default"/>
+          <w:b w:val="0"/>
+          <w:bCs w:val="0"/>
+          <w:lang w:val="en-US"/>
+        </w:rPr>
+        <w:t xml:space="preserve">-&gt; git add *.”file extension” : used to add files of a particular type altogether. Like if we want to add .html files altogether then we use this command. </w:t>
       </w:r>
     </w:p>
     <w:p>
@@ -515,7 +788,7 @@
           <w:bCs w:val="0"/>
           <w:lang w:val="en-US"/>
         </w:rPr>
-        <w:t>-&gt; git commit -m “message” : it commits the files of the current folder into the repo. Here -m denotes that I want to commit with just a message and without opening the editor</w:t>
+        <w:t>-&gt; git commit -m “message” : it commits the files of the current folder into the repo. Here -m denotes that I want to commit with just a message and without opening the editor. The message should be in present form</w:t>
       </w:r>
     </w:p>
     <w:p>
@@ -2601,116 +2874,162 @@
           <w:lang w:val="en-US"/>
         </w:rPr>
       </w:pPr>
+      <w:r>
+        <w:rPr>
+          <w:rFonts w:hint="default" w:hAnsi="Cabin Sketch" w:eastAsia="Consolas" w:asciiTheme="minorAscii"/>
+          <w:b w:val="0"/>
+          <w:bCs w:val="0"/>
+          <w:i w:val="0"/>
+          <w:caps w:val="0"/>
+          <w:color w:val="24292E"/>
+          <w:spacing w:val="0"/>
+          <w:sz w:val="20"/>
+          <w:szCs w:val="20"/>
+          <w:lang w:val="en-US"/>
+        </w:rPr>
+        <w:t>-&gt; git branch --merged: will display the branches that are already merged</w:t>
+      </w:r>
+    </w:p>
+    <w:p>
+      <w:pPr>
+        <w:rPr>
+          <w:rFonts w:hint="default" w:hAnsi="Cabin Sketch" w:eastAsia="Consolas" w:asciiTheme="minorAscii"/>
+          <w:b w:val="0"/>
+          <w:bCs w:val="0"/>
+          <w:i w:val="0"/>
+          <w:caps w:val="0"/>
+          <w:color w:val="24292E"/>
+          <w:spacing w:val="0"/>
+          <w:sz w:val="20"/>
+          <w:szCs w:val="20"/>
+          <w:lang w:val="en-US"/>
+        </w:rPr>
+      </w:pPr>
+      <w:r>
+        <w:rPr>
+          <w:rFonts w:hint="default" w:hAnsi="Cabin Sketch" w:eastAsia="Consolas" w:asciiTheme="minorAscii"/>
+          <w:b w:val="0"/>
+          <w:bCs w:val="0"/>
+          <w:i w:val="0"/>
+          <w:caps w:val="0"/>
+          <w:color w:val="24292E"/>
+          <w:spacing w:val="0"/>
+          <w:sz w:val="20"/>
+          <w:szCs w:val="20"/>
+          <w:lang w:val="en-US"/>
+        </w:rPr>
+        <w:t>-&gt; git branch --no-merged : will display the branches that are not merged</w:t>
+      </w:r>
+    </w:p>
+    <w:p>
+      <w:pPr>
+        <w:rPr>
+          <w:rFonts w:hint="default" w:hAnsi="Cabin Sketch" w:eastAsia="Consolas" w:asciiTheme="minorAscii"/>
+          <w:b w:val="0"/>
+          <w:bCs w:val="0"/>
+          <w:i w:val="0"/>
+          <w:caps w:val="0"/>
+          <w:color w:val="24292E"/>
+          <w:spacing w:val="0"/>
+          <w:sz w:val="20"/>
+          <w:szCs w:val="20"/>
+          <w:lang w:val="en-US"/>
+        </w:rPr>
+      </w:pPr>
+      <w:r>
+        <w:rPr>
+          <w:rFonts w:hint="default" w:hAnsi="Cabin Sketch" w:eastAsia="Consolas" w:asciiTheme="minorAscii"/>
+          <w:b w:val="0"/>
+          <w:bCs w:val="0"/>
+          <w:i w:val="0"/>
+          <w:caps w:val="0"/>
+          <w:color w:val="24292E"/>
+          <w:spacing w:val="0"/>
+          <w:sz w:val="20"/>
+          <w:szCs w:val="20"/>
+          <w:lang w:val="en-US"/>
+        </w:rPr>
+        <w:t>-&gt; git branch -d “name of the branch”: it will help to delete the branch but will give an error saying that branch is not merged and thus will warn that u r trying to delete the branch that is not merged yet.</w:t>
+      </w:r>
+    </w:p>
+    <w:p>
+      <w:pPr>
+        <w:rPr>
+          <w:rFonts w:hint="default" w:hAnsi="Cabin Sketch" w:eastAsia="Consolas" w:asciiTheme="minorAscii"/>
+          <w:b w:val="0"/>
+          <w:bCs w:val="0"/>
+          <w:i w:val="0"/>
+          <w:caps w:val="0"/>
+          <w:color w:val="24292E"/>
+          <w:spacing w:val="0"/>
+          <w:sz w:val="20"/>
+          <w:szCs w:val="20"/>
+          <w:lang w:val="en-US"/>
+        </w:rPr>
+      </w:pPr>
+      <w:r>
+        <w:rPr>
+          <w:rFonts w:hint="default" w:hAnsi="Cabin Sketch" w:eastAsia="Consolas" w:asciiTheme="minorAscii"/>
+          <w:b w:val="0"/>
+          <w:bCs w:val="0"/>
+          <w:i w:val="0"/>
+          <w:caps w:val="0"/>
+          <w:color w:val="24292E"/>
+          <w:spacing w:val="0"/>
+          <w:sz w:val="20"/>
+          <w:szCs w:val="20"/>
+          <w:lang w:val="en-US"/>
+        </w:rPr>
+        <w:t>-&gt; git branch -D “name of the branch”: will delete the branch without any error and warning</w:t>
+      </w:r>
+    </w:p>
+    <w:p>
+      <w:pPr>
+        <w:rPr>
+          <w:rFonts w:hint="default" w:hAnsi="Cabin Sketch" w:eastAsia="Consolas" w:asciiTheme="minorAscii"/>
+          <w:b w:val="0"/>
+          <w:bCs w:val="0"/>
+          <w:i w:val="0"/>
+          <w:caps w:val="0"/>
+          <w:color w:val="24292E"/>
+          <w:spacing w:val="0"/>
+          <w:sz w:val="20"/>
+          <w:szCs w:val="20"/>
+          <w:lang w:val="en-US"/>
+        </w:rPr>
+      </w:pPr>
+      <w:r>
+        <w:rPr>
+          <w:rFonts w:hint="default" w:hAnsi="Cabin Sketch" w:eastAsia="Consolas" w:asciiTheme="minorAscii"/>
+          <w:b/>
+          <w:bCs/>
+          <w:i w:val="0"/>
+          <w:caps w:val="0"/>
+          <w:color w:val="24292E"/>
+          <w:spacing w:val="0"/>
+          <w:sz w:val="20"/>
+          <w:szCs w:val="20"/>
+          <w:lang w:val="en-US"/>
+        </w:rPr>
+        <w:t xml:space="preserve">Note: </w:t>
+      </w:r>
+      <w:r>
+        <w:rPr>
+          <w:rFonts w:hint="default" w:hAnsi="Cabin Sketch" w:eastAsia="Consolas" w:asciiTheme="minorAscii"/>
+          <w:b w:val="0"/>
+          <w:bCs w:val="0"/>
+          <w:i w:val="0"/>
+          <w:caps w:val="0"/>
+          <w:color w:val="24292E"/>
+          <w:spacing w:val="0"/>
+          <w:sz w:val="20"/>
+          <w:szCs w:val="20"/>
+          <w:lang w:val="en-US"/>
+        </w:rPr>
+        <w:t>when we create a new branch out of the master branch, makes some new commits in the new branch but no new commits in the master branch, then if we try to merge the new branch into master branch then master branch will fast forward to acquire the changes made in the new branch.</w:t>
+      </w:r>
       <w:bookmarkStart w:id="0" w:name="_GoBack"/>
       <w:bookmarkEnd w:id="0"/>
-      <w:r>
-        <w:rPr>
-          <w:rFonts w:hint="default" w:hAnsi="Cabin Sketch" w:eastAsia="Consolas" w:asciiTheme="minorAscii"/>
-          <w:b w:val="0"/>
-          <w:bCs w:val="0"/>
-          <w:i w:val="0"/>
-          <w:caps w:val="0"/>
-          <w:color w:val="24292E"/>
-          <w:spacing w:val="0"/>
-          <w:sz w:val="20"/>
-          <w:szCs w:val="20"/>
-          <w:lang w:val="en-US"/>
-        </w:rPr>
-        <w:t>-&gt; git branch --merged: will display the branches that are already merged</w:t>
-      </w:r>
-    </w:p>
-    <w:p>
-      <w:pPr>
-        <w:rPr>
-          <w:rFonts w:hint="default" w:hAnsi="Cabin Sketch" w:eastAsia="Consolas" w:asciiTheme="minorAscii"/>
-          <w:b w:val="0"/>
-          <w:bCs w:val="0"/>
-          <w:i w:val="0"/>
-          <w:caps w:val="0"/>
-          <w:color w:val="24292E"/>
-          <w:spacing w:val="0"/>
-          <w:sz w:val="20"/>
-          <w:szCs w:val="20"/>
-          <w:lang w:val="en-US"/>
-        </w:rPr>
-      </w:pPr>
-      <w:r>
-        <w:rPr>
-          <w:rFonts w:hint="default" w:hAnsi="Cabin Sketch" w:eastAsia="Consolas" w:asciiTheme="minorAscii"/>
-          <w:b w:val="0"/>
-          <w:bCs w:val="0"/>
-          <w:i w:val="0"/>
-          <w:caps w:val="0"/>
-          <w:color w:val="24292E"/>
-          <w:spacing w:val="0"/>
-          <w:sz w:val="20"/>
-          <w:szCs w:val="20"/>
-          <w:lang w:val="en-US"/>
-        </w:rPr>
-        <w:t>-&gt; git branch --no-merged : will display the branches that are not merged</w:t>
-      </w:r>
-    </w:p>
-    <w:p>
-      <w:pPr>
-        <w:rPr>
-          <w:rFonts w:hint="default" w:hAnsi="Cabin Sketch" w:eastAsia="Consolas" w:asciiTheme="minorAscii"/>
-          <w:b w:val="0"/>
-          <w:bCs w:val="0"/>
-          <w:i w:val="0"/>
-          <w:caps w:val="0"/>
-          <w:color w:val="24292E"/>
-          <w:spacing w:val="0"/>
-          <w:sz w:val="20"/>
-          <w:szCs w:val="20"/>
-          <w:lang w:val="en-US"/>
-        </w:rPr>
-      </w:pPr>
-      <w:r>
-        <w:rPr>
-          <w:rFonts w:hint="default" w:hAnsi="Cabin Sketch" w:eastAsia="Consolas" w:asciiTheme="minorAscii"/>
-          <w:b w:val="0"/>
-          <w:bCs w:val="0"/>
-          <w:i w:val="0"/>
-          <w:caps w:val="0"/>
-          <w:color w:val="24292E"/>
-          <w:spacing w:val="0"/>
-          <w:sz w:val="20"/>
-          <w:szCs w:val="20"/>
-          <w:lang w:val="en-US"/>
-        </w:rPr>
-        <w:t>-&gt; git branch -d “name of the branch”: it will help to delete the branch but will give an error saying that branch is not merged and thus will warn that u r trying to delete the branch that is not merged yet.</w:t>
-      </w:r>
-    </w:p>
-    <w:p>
-      <w:pPr>
-        <w:rPr>
-          <w:rFonts w:hint="default" w:hAnsi="Cabin Sketch" w:eastAsia="Consolas" w:asciiTheme="minorAscii"/>
-          <w:b w:val="0"/>
-          <w:bCs w:val="0"/>
-          <w:i w:val="0"/>
-          <w:caps w:val="0"/>
-          <w:color w:val="24292E"/>
-          <w:spacing w:val="0"/>
-          <w:sz w:val="20"/>
-          <w:szCs w:val="20"/>
-          <w:lang w:val="en-US"/>
-        </w:rPr>
-      </w:pPr>
-      <w:r>
-        <w:rPr>
-          <w:rFonts w:hint="default" w:hAnsi="Cabin Sketch" w:eastAsia="Consolas" w:asciiTheme="minorAscii"/>
-          <w:b w:val="0"/>
-          <w:bCs w:val="0"/>
-          <w:i w:val="0"/>
-          <w:caps w:val="0"/>
-          <w:color w:val="24292E"/>
-          <w:spacing w:val="0"/>
-          <w:sz w:val="20"/>
-          <w:szCs w:val="20"/>
-          <w:lang w:val="en-US"/>
-        </w:rPr>
-        <w:t>-&gt; git branch -D “name of the branch”: will delete the branch without any error and warning</w:t>
-      </w:r>
     </w:p>
     <w:p>
       <w:pPr>

</xml_diff>